<commit_message>
Small fixes before FR phase
</commit_message>
<xml_diff>
--- a/Documentation/UseCaseScenarios/17 - SSU - Direktor - Promena statusa zaposlenog.docx
+++ b/Documentation/UseCaseScenarios/17 - SSU - Direktor - Promena statusa zaposlenog.docx
@@ -1,6 +1,6 @@
 
 <file path=word/document.xml><?xml version="1.0" encoding="utf-8"?>
-<w:document xmlns:wpc="http://schemas.microsoft.com/office/word/2010/wordprocessingCanvas" xmlns:mc="http://schemas.openxmlformats.org/markup-compatibility/2006" xmlns:o="urn:schemas-microsoft-com:office:office" xmlns:r="http://schemas.openxmlformats.org/officeDocument/2006/relationships" xmlns:m="http://schemas.openxmlformats.org/officeDocument/2006/math" xmlns:v="urn:schemas-microsoft-com:vml" xmlns:wp14="http://schemas.microsoft.com/office/word/2010/wordprocessingDrawing" xmlns:wp="http://schemas.openxmlformats.org/drawingml/2006/wordprocessingDrawing" xmlns:w10="urn:schemas-microsoft-com:office:word" xmlns:w="http://schemas.openxmlformats.org/wordprocessingml/2006/main" xmlns:w14="http://schemas.microsoft.com/office/word/2010/wordml" xmlns:w15="http://schemas.microsoft.com/office/word/2012/wordml" xmlns:wpg="http://schemas.microsoft.com/office/word/2010/wordprocessingGroup" xmlns:wpi="http://schemas.microsoft.com/office/word/2010/wordprocessingInk" xmlns:wne="http://schemas.microsoft.com/office/word/2006/wordml" xmlns:wps="http://schemas.microsoft.com/office/word/2010/wordprocessingShape" mc:Ignorable="w14 w15 wp14">
+<w:document xmlns:wpc="http://schemas.microsoft.com/office/word/2010/wordprocessingCanvas" xmlns:cx="http://schemas.microsoft.com/office/drawing/2014/chartex" xmlns:cx1="http://schemas.microsoft.com/office/drawing/2015/9/8/chartex" xmlns:cx2="http://schemas.microsoft.com/office/drawing/2015/10/21/chartex" xmlns:cx3="http://schemas.microsoft.com/office/drawing/2016/5/9/chartex" xmlns:cx4="http://schemas.microsoft.com/office/drawing/2016/5/10/chartex" xmlns:cx5="http://schemas.microsoft.com/office/drawing/2016/5/11/chartex" xmlns:cx6="http://schemas.microsoft.com/office/drawing/2016/5/12/chartex" xmlns:cx7="http://schemas.microsoft.com/office/drawing/2016/5/13/chartex" xmlns:cx8="http://schemas.microsoft.com/office/drawing/2016/5/14/chartex" xmlns:mc="http://schemas.openxmlformats.org/markup-compatibility/2006" xmlns:aink="http://schemas.microsoft.com/office/drawing/2016/ink" xmlns:am3d="http://schemas.microsoft.com/office/drawing/2017/model3d" xmlns:o="urn:schemas-microsoft-com:office:office" xmlns:r="http://schemas.openxmlformats.org/officeDocument/2006/relationships" xmlns:m="http://schemas.openxmlformats.org/officeDocument/2006/math" xmlns:v="urn:schemas-microsoft-com:vml" xmlns:wp14="http://schemas.microsoft.com/office/word/2010/wordprocessingDrawing" xmlns:wp="http://schemas.openxmlformats.org/drawingml/2006/wordprocessingDrawing" xmlns:w10="urn:schemas-microsoft-com:office:word" xmlns:w="http://schemas.openxmlformats.org/wordprocessingml/2006/main" xmlns:w14="http://schemas.microsoft.com/office/word/2010/wordml" xmlns:w15="http://schemas.microsoft.com/office/word/2012/wordml" xmlns:w16cid="http://schemas.microsoft.com/office/word/2016/wordml/cid" xmlns:w16se="http://schemas.microsoft.com/office/word/2015/wordml/symex" xmlns:wpg="http://schemas.microsoft.com/office/word/2010/wordprocessingGroup" xmlns:wpi="http://schemas.microsoft.com/office/word/2010/wordprocessingInk" xmlns:wne="http://schemas.microsoft.com/office/word/2006/wordml" xmlns:wps="http://schemas.microsoft.com/office/word/2010/wordprocessingShape" mc:Ignorable="w14 w15 w16se w16cid wp14">
   <w:body>
     <w:p>
       <w:pPr>
@@ -2011,8 +2011,16 @@
         <w:rPr>
           <w:lang w:val="sr-Cyrl-RS"/>
         </w:rPr>
-        <w:t>Намена документа и циљн</w:t>
-      </w:r>
+        <w:t xml:space="preserve">Намена документа и </w:t>
+      </w:r>
+      <w:proofErr w:type="spellStart"/>
+      <w:r>
+        <w:rPr>
+          <w:lang w:val="sr-Cyrl-RS"/>
+        </w:rPr>
+        <w:t>циљн</w:t>
+      </w:r>
+      <w:proofErr w:type="spellEnd"/>
       <w:r>
         <w:t>a</w:t>
       </w:r>
@@ -2020,9 +2028,17 @@
         <w:rPr>
           <w:lang w:val="sr-Cyrl-RS"/>
         </w:rPr>
-        <w:t xml:space="preserve"> груп</w:t>
+        <w:t xml:space="preserve"> </w:t>
+      </w:r>
+      <w:proofErr w:type="spellStart"/>
+      <w:r>
+        <w:rPr>
+          <w:lang w:val="sr-Cyrl-RS"/>
+        </w:rPr>
+        <w:t>груп</w:t>
       </w:r>
       <w:bookmarkEnd w:id="6"/>
+      <w:proofErr w:type="spellEnd"/>
       <w:r>
         <w:t>a</w:t>
       </w:r>
@@ -2347,7 +2363,21 @@
               <w:rPr>
                 <w:lang w:val="sr-Cyrl-RS"/>
               </w:rPr>
-              <w:t>Да ли држати флег статуса или правити одвојене ентитете</w:t>
+              <w:t xml:space="preserve">Да ли држати </w:t>
+            </w:r>
+            <w:proofErr w:type="spellStart"/>
+            <w:r>
+              <w:rPr>
+                <w:lang w:val="sr-Cyrl-RS"/>
+              </w:rPr>
+              <w:t>флег</w:t>
+            </w:r>
+            <w:proofErr w:type="spellEnd"/>
+            <w:r>
+              <w:rPr>
+                <w:lang w:val="sr-Cyrl-RS"/>
+              </w:rPr>
+              <w:t xml:space="preserve"> статуса или правити одвојене ентитете</w:t>
             </w:r>
             <w:r>
               <w:rPr>
@@ -2495,34 +2525,32 @@
         </w:rPr>
         <w:t>ромене статуса запосленог</w:t>
       </w:r>
-      <w:bookmarkStart w:id="13" w:name="_GoBack"/>
+    </w:p>
+    <w:p>
+      <w:pPr>
+        <w:pStyle w:val="Heading2"/>
+        <w:rPr>
+          <w:lang w:val="sr-Cyrl-RS"/>
+        </w:rPr>
+      </w:pPr>
+      <w:bookmarkStart w:id="13" w:name="_Toc508458032"/>
+      <w:bookmarkStart w:id="14" w:name="_Toc508844827"/>
+      <w:r>
+        <w:rPr>
+          <w:lang w:val="sr-Cyrl-RS"/>
+        </w:rPr>
+        <w:t>Кратак опис</w:t>
+      </w:r>
       <w:bookmarkEnd w:id="13"/>
-    </w:p>
-    <w:p>
-      <w:pPr>
-        <w:pStyle w:val="Heading2"/>
-        <w:rPr>
-          <w:lang w:val="sr-Cyrl-RS"/>
-        </w:rPr>
-      </w:pPr>
-      <w:bookmarkStart w:id="14" w:name="_Toc508458032"/>
-      <w:bookmarkStart w:id="15" w:name="_Toc508844827"/>
-      <w:r>
-        <w:rPr>
-          <w:lang w:val="sr-Cyrl-RS"/>
-        </w:rPr>
-        <w:t>Кратак опис</w:t>
-      </w:r>
       <w:bookmarkEnd w:id="14"/>
-      <w:bookmarkEnd w:id="15"/>
-    </w:p>
-    <w:p>
-      <w:pPr>
-        <w:rPr>
-          <w:lang w:val="sr-Cyrl-RS"/>
-        </w:rPr>
-      </w:pPr>
-      <w:bookmarkStart w:id="16" w:name="_Toc508458033"/>
+    </w:p>
+    <w:p>
+      <w:pPr>
+        <w:rPr>
+          <w:lang w:val="sr-Cyrl-RS"/>
+        </w:rPr>
+      </w:pPr>
+      <w:bookmarkStart w:id="15" w:name="_Toc508458033"/>
       <w:r>
         <w:rPr>
           <w:lang w:val="sr-Cyrl-RS"/>
@@ -2577,31 +2605,31 @@
           <w:lang w:val="sr-Cyrl-RS"/>
         </w:rPr>
       </w:pPr>
-      <w:bookmarkStart w:id="17" w:name="_Toc508844828"/>
+      <w:bookmarkStart w:id="16" w:name="_Toc508844828"/>
       <w:r>
         <w:rPr>
           <w:lang w:val="sr-Cyrl-RS"/>
         </w:rPr>
         <w:t>Ток догађаја</w:t>
       </w:r>
+      <w:bookmarkEnd w:id="15"/>
       <w:bookmarkEnd w:id="16"/>
+    </w:p>
+    <w:p>
+      <w:pPr>
+        <w:pStyle w:val="Heading3"/>
+        <w:rPr>
+          <w:lang w:val="sr-Cyrl-RS"/>
+        </w:rPr>
+      </w:pPr>
+      <w:bookmarkStart w:id="17" w:name="_Toc508844829"/>
+      <w:r>
+        <w:rPr>
+          <w:lang w:val="sr-Cyrl-RS"/>
+        </w:rPr>
+        <w:t>Промена статуса запосленог</w:t>
+      </w:r>
       <w:bookmarkEnd w:id="17"/>
-    </w:p>
-    <w:p>
-      <w:pPr>
-        <w:pStyle w:val="Heading3"/>
-        <w:rPr>
-          <w:lang w:val="sr-Cyrl-RS"/>
-        </w:rPr>
-      </w:pPr>
-      <w:bookmarkStart w:id="18" w:name="_Toc508844829"/>
-      <w:r>
-        <w:rPr>
-          <w:lang w:val="sr-Cyrl-RS"/>
-        </w:rPr>
-        <w:t>Промена статуса запосленог</w:t>
-      </w:r>
-      <w:bookmarkEnd w:id="18"/>
     </w:p>
     <w:p>
       <w:pPr>
@@ -2614,7 +2642,7 @@
           <w:lang w:val="sr-Cyrl-RS"/>
         </w:rPr>
       </w:pPr>
-      <w:bookmarkStart w:id="19" w:name="_Toc508458034"/>
+      <w:bookmarkStart w:id="18" w:name="_Toc508458034"/>
       <w:r>
         <w:rPr>
           <w:lang w:val="sr-Cyrl-RS"/>
@@ -2675,7 +2703,27 @@
         <w:rPr>
           <w:lang w:val="sr-Cyrl-RS"/>
         </w:rPr>
-        <w:t xml:space="preserve">Директор „чекира“ („одчекира“) поље колоне </w:t>
+        <w:t>Директор „чекира“ /„</w:t>
+      </w:r>
+      <w:proofErr w:type="spellStart"/>
+      <w:r>
+        <w:rPr>
+          <w:lang w:val="sr-Cyrl-RS"/>
+        </w:rPr>
+        <w:t>одчекира</w:t>
+      </w:r>
+      <w:proofErr w:type="spellEnd"/>
+      <w:r>
+        <w:rPr>
+          <w:lang w:val="sr-Cyrl-RS"/>
+        </w:rPr>
+        <w:t>“</w:t>
+      </w:r>
+      <w:r>
+        <w:rPr>
+          <w:lang w:val="sr-Cyrl-RS"/>
+        </w:rPr>
+        <w:t xml:space="preserve"> поље колоне </w:t>
       </w:r>
       <w:r>
         <w:rPr>
@@ -2741,14 +2789,28 @@
           <w:lang w:val="sr-Cyrl-RS"/>
         </w:rPr>
       </w:pPr>
-      <w:bookmarkStart w:id="20" w:name="_Toc508844830"/>
-      <w:r>
-        <w:rPr>
-          <w:lang w:val="sr-Cyrl-RS"/>
-        </w:rPr>
-        <w:t>Запослени већ припада (менаџерише) неке тимове</w:t>
-      </w:r>
-      <w:bookmarkEnd w:id="20"/>
+      <w:bookmarkStart w:id="19" w:name="_Toc508844830"/>
+      <w:r>
+        <w:rPr>
+          <w:lang w:val="sr-Cyrl-RS"/>
+        </w:rPr>
+        <w:t>Запослени већ припада (</w:t>
+      </w:r>
+      <w:proofErr w:type="spellStart"/>
+      <w:r>
+        <w:rPr>
+          <w:lang w:val="sr-Cyrl-RS"/>
+        </w:rPr>
+        <w:t>менаџерише</w:t>
+      </w:r>
+      <w:proofErr w:type="spellEnd"/>
+      <w:r>
+        <w:rPr>
+          <w:lang w:val="sr-Cyrl-RS"/>
+        </w:rPr>
+        <w:t>) неке тимове</w:t>
+      </w:r>
+      <w:bookmarkEnd w:id="19"/>
     </w:p>
     <w:p>
       <w:pPr>
@@ -2765,7 +2827,15 @@
         <w:rPr>
           <w:lang w:val="sr-Cyrl-RS"/>
         </w:rPr>
-        <w:t>Након тачке 2.2.1. 3) ради сигурности затражити претходно мануелно избацивање запосленог из свих веза са тимовима.</w:t>
+        <w:t>Након тачке 2.2.1. 2</w:t>
+      </w:r>
+      <w:bookmarkStart w:id="20" w:name="_GoBack"/>
+      <w:bookmarkEnd w:id="20"/>
+      <w:r>
+        <w:rPr>
+          <w:lang w:val="sr-Cyrl-RS"/>
+        </w:rPr>
+        <w:t>) ради сигурности затражити претходно мануелно избацивање запосленог из свих веза са тимовима.</w:t>
       </w:r>
       <w:r>
         <w:rPr>
@@ -2789,7 +2859,21 @@
         <w:rPr>
           <w:lang w:val="sr-Cyrl-RS"/>
         </w:rPr>
-        <w:t>Тек када запослени нема везу ни са једним тимом (сви су „одчекирани) може се дозволити промена статуса и тад</w:t>
+        <w:t>Тек када запослени нема везу ни са једним тимом (сви су „</w:t>
+      </w:r>
+      <w:proofErr w:type="spellStart"/>
+      <w:r>
+        <w:rPr>
+          <w:lang w:val="sr-Cyrl-RS"/>
+        </w:rPr>
+        <w:t>одчекирани</w:t>
+      </w:r>
+      <w:proofErr w:type="spellEnd"/>
+      <w:r>
+        <w:rPr>
+          <w:lang w:val="sr-Cyrl-RS"/>
+        </w:rPr>
+        <w:t>) може се дозволити промена статуса и тад</w:t>
       </w:r>
       <w:r>
         <w:rPr>
@@ -2812,7 +2896,7 @@
         </w:rPr>
         <w:t>Посебни захтеви</w:t>
       </w:r>
-      <w:bookmarkEnd w:id="19"/>
+      <w:bookmarkEnd w:id="18"/>
       <w:bookmarkEnd w:id="21"/>
     </w:p>
     <w:p>
@@ -2954,7 +3038,21 @@
         <w:rPr>
           <w:lang w:val="sr-Cyrl-RS"/>
         </w:rPr>
-        <w:t>Након што је радник постао менаџер, сада му се могу доделити тимови за менаџерисање чиме ће он добити специјална права приступа задацима радника. Наравно, претходно му је потребно доделити тим (ове). Слично за супротно. Статус у бази је, наравно, промењен на начин дискутован горе.</w:t>
+        <w:t xml:space="preserve">Након што је радник постао менаџер, сада му се могу доделити тимови за </w:t>
+      </w:r>
+      <w:proofErr w:type="spellStart"/>
+      <w:r>
+        <w:rPr>
+          <w:lang w:val="sr-Cyrl-RS"/>
+        </w:rPr>
+        <w:t>менаџерисање</w:t>
+      </w:r>
+      <w:proofErr w:type="spellEnd"/>
+      <w:r>
+        <w:rPr>
+          <w:lang w:val="sr-Cyrl-RS"/>
+        </w:rPr>
+        <w:t xml:space="preserve"> чиме ће он добити специјална права приступа задацима радника. Наравно, претходно му је потребно доделити тим (ове). Слично за супротно. Статус у бази је, наравно, промењен на начин дискутован горе.</w:t>
       </w:r>
     </w:p>
     <w:sectPr>
@@ -2973,7 +3071,7 @@
 </file>
 
 <file path=word/endnotes.xml><?xml version="1.0" encoding="utf-8"?>
-<w:endnotes xmlns:wpc="http://schemas.microsoft.com/office/word/2010/wordprocessingCanvas" xmlns:mc="http://schemas.openxmlformats.org/markup-compatibility/2006" xmlns:o="urn:schemas-microsoft-com:office:office" xmlns:r="http://schemas.openxmlformats.org/officeDocument/2006/relationships" xmlns:m="http://schemas.openxmlformats.org/officeDocument/2006/math" xmlns:v="urn:schemas-microsoft-com:vml" xmlns:wp14="http://schemas.microsoft.com/office/word/2010/wordprocessingDrawing" xmlns:wp="http://schemas.openxmlformats.org/drawingml/2006/wordprocessingDrawing" xmlns:w10="urn:schemas-microsoft-com:office:word" xmlns:w="http://schemas.openxmlformats.org/wordprocessingml/2006/main" xmlns:w14="http://schemas.microsoft.com/office/word/2010/wordml" xmlns:w15="http://schemas.microsoft.com/office/word/2012/wordml" xmlns:wpg="http://schemas.microsoft.com/office/word/2010/wordprocessingGroup" xmlns:wpi="http://schemas.microsoft.com/office/word/2010/wordprocessingInk" xmlns:wne="http://schemas.microsoft.com/office/word/2006/wordml" xmlns:wps="http://schemas.microsoft.com/office/word/2010/wordprocessingShape" mc:Ignorable="w14 w15 wp14">
+<w:endnotes xmlns:wpc="http://schemas.microsoft.com/office/word/2010/wordprocessingCanvas" xmlns:cx="http://schemas.microsoft.com/office/drawing/2014/chartex" xmlns:cx1="http://schemas.microsoft.com/office/drawing/2015/9/8/chartex" xmlns:cx2="http://schemas.microsoft.com/office/drawing/2015/10/21/chartex" xmlns:cx3="http://schemas.microsoft.com/office/drawing/2016/5/9/chartex" xmlns:cx4="http://schemas.microsoft.com/office/drawing/2016/5/10/chartex" xmlns:cx5="http://schemas.microsoft.com/office/drawing/2016/5/11/chartex" xmlns:cx6="http://schemas.microsoft.com/office/drawing/2016/5/12/chartex" xmlns:cx7="http://schemas.microsoft.com/office/drawing/2016/5/13/chartex" xmlns:cx8="http://schemas.microsoft.com/office/drawing/2016/5/14/chartex" xmlns:mc="http://schemas.openxmlformats.org/markup-compatibility/2006" xmlns:aink="http://schemas.microsoft.com/office/drawing/2016/ink" xmlns:am3d="http://schemas.microsoft.com/office/drawing/2017/model3d" xmlns:o="urn:schemas-microsoft-com:office:office" xmlns:r="http://schemas.openxmlformats.org/officeDocument/2006/relationships" xmlns:m="http://schemas.openxmlformats.org/officeDocument/2006/math" xmlns:v="urn:schemas-microsoft-com:vml" xmlns:wp14="http://schemas.microsoft.com/office/word/2010/wordprocessingDrawing" xmlns:wp="http://schemas.openxmlformats.org/drawingml/2006/wordprocessingDrawing" xmlns:w10="urn:schemas-microsoft-com:office:word" xmlns:w="http://schemas.openxmlformats.org/wordprocessingml/2006/main" xmlns:w14="http://schemas.microsoft.com/office/word/2010/wordml" xmlns:w15="http://schemas.microsoft.com/office/word/2012/wordml" xmlns:w16cid="http://schemas.microsoft.com/office/word/2016/wordml/cid" xmlns:w16se="http://schemas.microsoft.com/office/word/2015/wordml/symex" xmlns:wpg="http://schemas.microsoft.com/office/word/2010/wordprocessingGroup" xmlns:wpi="http://schemas.microsoft.com/office/word/2010/wordprocessingInk" xmlns:wne="http://schemas.microsoft.com/office/word/2006/wordml" xmlns:wps="http://schemas.microsoft.com/office/word/2010/wordprocessingShape" mc:Ignorable="w14 w15 w16se w16cid wp14">
   <w:endnote w:type="separator" w:id="-1">
     <w:p>
       <w:pPr>
@@ -2998,7 +3096,7 @@
 </file>
 
 <file path=word/footer1.xml><?xml version="1.0" encoding="utf-8"?>
-<w:ftr xmlns:wpc="http://schemas.microsoft.com/office/word/2010/wordprocessingCanvas" xmlns:mc="http://schemas.openxmlformats.org/markup-compatibility/2006" xmlns:o="urn:schemas-microsoft-com:office:office" xmlns:r="http://schemas.openxmlformats.org/officeDocument/2006/relationships" xmlns:m="http://schemas.openxmlformats.org/officeDocument/2006/math" xmlns:v="urn:schemas-microsoft-com:vml" xmlns:wp14="http://schemas.microsoft.com/office/word/2010/wordprocessingDrawing" xmlns:wp="http://schemas.openxmlformats.org/drawingml/2006/wordprocessingDrawing" xmlns:w10="urn:schemas-microsoft-com:office:word" xmlns:w="http://schemas.openxmlformats.org/wordprocessingml/2006/main" xmlns:w14="http://schemas.microsoft.com/office/word/2010/wordml" xmlns:w15="http://schemas.microsoft.com/office/word/2012/wordml" xmlns:wpg="http://schemas.microsoft.com/office/word/2010/wordprocessingGroup" xmlns:wpi="http://schemas.microsoft.com/office/word/2010/wordprocessingInk" xmlns:wne="http://schemas.microsoft.com/office/word/2006/wordml" xmlns:wps="http://schemas.microsoft.com/office/word/2010/wordprocessingShape" mc:Ignorable="w14 w15 wp14">
+<w:ftr xmlns:wpc="http://schemas.microsoft.com/office/word/2010/wordprocessingCanvas" xmlns:cx="http://schemas.microsoft.com/office/drawing/2014/chartex" xmlns:cx1="http://schemas.microsoft.com/office/drawing/2015/9/8/chartex" xmlns:cx2="http://schemas.microsoft.com/office/drawing/2015/10/21/chartex" xmlns:cx3="http://schemas.microsoft.com/office/drawing/2016/5/9/chartex" xmlns:cx4="http://schemas.microsoft.com/office/drawing/2016/5/10/chartex" xmlns:cx5="http://schemas.microsoft.com/office/drawing/2016/5/11/chartex" xmlns:cx6="http://schemas.microsoft.com/office/drawing/2016/5/12/chartex" xmlns:cx7="http://schemas.microsoft.com/office/drawing/2016/5/13/chartex" xmlns:cx8="http://schemas.microsoft.com/office/drawing/2016/5/14/chartex" xmlns:mc="http://schemas.openxmlformats.org/markup-compatibility/2006" xmlns:aink="http://schemas.microsoft.com/office/drawing/2016/ink" xmlns:am3d="http://schemas.microsoft.com/office/drawing/2017/model3d" xmlns:o="urn:schemas-microsoft-com:office:office" xmlns:r="http://schemas.openxmlformats.org/officeDocument/2006/relationships" xmlns:m="http://schemas.openxmlformats.org/officeDocument/2006/math" xmlns:v="urn:schemas-microsoft-com:vml" xmlns:wp14="http://schemas.microsoft.com/office/word/2010/wordprocessingDrawing" xmlns:wp="http://schemas.openxmlformats.org/drawingml/2006/wordprocessingDrawing" xmlns:w10="urn:schemas-microsoft-com:office:word" xmlns:w="http://schemas.openxmlformats.org/wordprocessingml/2006/main" xmlns:w14="http://schemas.microsoft.com/office/word/2010/wordml" xmlns:w15="http://schemas.microsoft.com/office/word/2012/wordml" xmlns:w16cid="http://schemas.microsoft.com/office/word/2016/wordml/cid" xmlns:w16se="http://schemas.microsoft.com/office/word/2015/wordml/symex" xmlns:wpg="http://schemas.microsoft.com/office/word/2010/wordprocessingGroup" xmlns:wpi="http://schemas.microsoft.com/office/word/2010/wordprocessingInk" xmlns:wne="http://schemas.microsoft.com/office/word/2006/wordml" xmlns:wps="http://schemas.microsoft.com/office/word/2010/wordprocessingShape" mc:Ignorable="w14 w15 w16se w16cid wp14">
   <w:sdt>
     <w:sdtPr>
       <w:id w:val="-683203016"/>
@@ -3059,7 +3157,7 @@
 </file>
 
 <file path=word/footer2.xml><?xml version="1.0" encoding="utf-8"?>
-<w:ftr xmlns:wpc="http://schemas.microsoft.com/office/word/2010/wordprocessingCanvas" xmlns:mc="http://schemas.openxmlformats.org/markup-compatibility/2006" xmlns:o="urn:schemas-microsoft-com:office:office" xmlns:r="http://schemas.openxmlformats.org/officeDocument/2006/relationships" xmlns:m="http://schemas.openxmlformats.org/officeDocument/2006/math" xmlns:v="urn:schemas-microsoft-com:vml" xmlns:wp14="http://schemas.microsoft.com/office/word/2010/wordprocessingDrawing" xmlns:wp="http://schemas.openxmlformats.org/drawingml/2006/wordprocessingDrawing" xmlns:w10="urn:schemas-microsoft-com:office:word" xmlns:w="http://schemas.openxmlformats.org/wordprocessingml/2006/main" xmlns:w14="http://schemas.microsoft.com/office/word/2010/wordml" xmlns:w15="http://schemas.microsoft.com/office/word/2012/wordml" xmlns:wpg="http://schemas.microsoft.com/office/word/2010/wordprocessingGroup" xmlns:wpi="http://schemas.microsoft.com/office/word/2010/wordprocessingInk" xmlns:wne="http://schemas.microsoft.com/office/word/2006/wordml" xmlns:wps="http://schemas.microsoft.com/office/word/2010/wordprocessingShape" mc:Ignorable="w14 w15 wp14">
+<w:ftr xmlns:wpc="http://schemas.microsoft.com/office/word/2010/wordprocessingCanvas" xmlns:cx="http://schemas.microsoft.com/office/drawing/2014/chartex" xmlns:cx1="http://schemas.microsoft.com/office/drawing/2015/9/8/chartex" xmlns:cx2="http://schemas.microsoft.com/office/drawing/2015/10/21/chartex" xmlns:cx3="http://schemas.microsoft.com/office/drawing/2016/5/9/chartex" xmlns:cx4="http://schemas.microsoft.com/office/drawing/2016/5/10/chartex" xmlns:cx5="http://schemas.microsoft.com/office/drawing/2016/5/11/chartex" xmlns:cx6="http://schemas.microsoft.com/office/drawing/2016/5/12/chartex" xmlns:cx7="http://schemas.microsoft.com/office/drawing/2016/5/13/chartex" xmlns:cx8="http://schemas.microsoft.com/office/drawing/2016/5/14/chartex" xmlns:mc="http://schemas.openxmlformats.org/markup-compatibility/2006" xmlns:aink="http://schemas.microsoft.com/office/drawing/2016/ink" xmlns:am3d="http://schemas.microsoft.com/office/drawing/2017/model3d" xmlns:o="urn:schemas-microsoft-com:office:office" xmlns:r="http://schemas.openxmlformats.org/officeDocument/2006/relationships" xmlns:m="http://schemas.openxmlformats.org/officeDocument/2006/math" xmlns:v="urn:schemas-microsoft-com:vml" xmlns:wp14="http://schemas.microsoft.com/office/word/2010/wordprocessingDrawing" xmlns:wp="http://schemas.openxmlformats.org/drawingml/2006/wordprocessingDrawing" xmlns:w10="urn:schemas-microsoft-com:office:word" xmlns:w="http://schemas.openxmlformats.org/wordprocessingml/2006/main" xmlns:w14="http://schemas.microsoft.com/office/word/2010/wordml" xmlns:w15="http://schemas.microsoft.com/office/word/2012/wordml" xmlns:w16cid="http://schemas.microsoft.com/office/word/2016/wordml/cid" xmlns:w16se="http://schemas.microsoft.com/office/word/2015/wordml/symex" xmlns:wpg="http://schemas.microsoft.com/office/word/2010/wordprocessingGroup" xmlns:wpi="http://schemas.microsoft.com/office/word/2010/wordprocessingInk" xmlns:wne="http://schemas.microsoft.com/office/word/2006/wordml" xmlns:wps="http://schemas.microsoft.com/office/word/2010/wordprocessingShape" mc:Ignorable="w14 w15 w16se w16cid wp14">
   <w:p>
     <w:pPr>
       <w:pStyle w:val="Footer"/>
@@ -3084,7 +3182,7 @@
 </file>
 
 <file path=word/footnotes.xml><?xml version="1.0" encoding="utf-8"?>
-<w:footnotes xmlns:wpc="http://schemas.microsoft.com/office/word/2010/wordprocessingCanvas" xmlns:mc="http://schemas.openxmlformats.org/markup-compatibility/2006" xmlns:o="urn:schemas-microsoft-com:office:office" xmlns:r="http://schemas.openxmlformats.org/officeDocument/2006/relationships" xmlns:m="http://schemas.openxmlformats.org/officeDocument/2006/math" xmlns:v="urn:schemas-microsoft-com:vml" xmlns:wp14="http://schemas.microsoft.com/office/word/2010/wordprocessingDrawing" xmlns:wp="http://schemas.openxmlformats.org/drawingml/2006/wordprocessingDrawing" xmlns:w10="urn:schemas-microsoft-com:office:word" xmlns:w="http://schemas.openxmlformats.org/wordprocessingml/2006/main" xmlns:w14="http://schemas.microsoft.com/office/word/2010/wordml" xmlns:w15="http://schemas.microsoft.com/office/word/2012/wordml" xmlns:wpg="http://schemas.microsoft.com/office/word/2010/wordprocessingGroup" xmlns:wpi="http://schemas.microsoft.com/office/word/2010/wordprocessingInk" xmlns:wne="http://schemas.microsoft.com/office/word/2006/wordml" xmlns:wps="http://schemas.microsoft.com/office/word/2010/wordprocessingShape" mc:Ignorable="w14 w15 wp14">
+<w:footnotes xmlns:wpc="http://schemas.microsoft.com/office/word/2010/wordprocessingCanvas" xmlns:cx="http://schemas.microsoft.com/office/drawing/2014/chartex" xmlns:cx1="http://schemas.microsoft.com/office/drawing/2015/9/8/chartex" xmlns:cx2="http://schemas.microsoft.com/office/drawing/2015/10/21/chartex" xmlns:cx3="http://schemas.microsoft.com/office/drawing/2016/5/9/chartex" xmlns:cx4="http://schemas.microsoft.com/office/drawing/2016/5/10/chartex" xmlns:cx5="http://schemas.microsoft.com/office/drawing/2016/5/11/chartex" xmlns:cx6="http://schemas.microsoft.com/office/drawing/2016/5/12/chartex" xmlns:cx7="http://schemas.microsoft.com/office/drawing/2016/5/13/chartex" xmlns:cx8="http://schemas.microsoft.com/office/drawing/2016/5/14/chartex" xmlns:mc="http://schemas.openxmlformats.org/markup-compatibility/2006" xmlns:aink="http://schemas.microsoft.com/office/drawing/2016/ink" xmlns:am3d="http://schemas.microsoft.com/office/drawing/2017/model3d" xmlns:o="urn:schemas-microsoft-com:office:office" xmlns:r="http://schemas.openxmlformats.org/officeDocument/2006/relationships" xmlns:m="http://schemas.openxmlformats.org/officeDocument/2006/math" xmlns:v="urn:schemas-microsoft-com:vml" xmlns:wp14="http://schemas.microsoft.com/office/word/2010/wordprocessingDrawing" xmlns:wp="http://schemas.openxmlformats.org/drawingml/2006/wordprocessingDrawing" xmlns:w10="urn:schemas-microsoft-com:office:word" xmlns:w="http://schemas.openxmlformats.org/wordprocessingml/2006/main" xmlns:w14="http://schemas.microsoft.com/office/word/2010/wordml" xmlns:w15="http://schemas.microsoft.com/office/word/2012/wordml" xmlns:w16cid="http://schemas.microsoft.com/office/word/2016/wordml/cid" xmlns:w16se="http://schemas.microsoft.com/office/word/2015/wordml/symex" xmlns:wpg="http://schemas.microsoft.com/office/word/2010/wordprocessingGroup" xmlns:wpi="http://schemas.microsoft.com/office/word/2010/wordprocessingInk" xmlns:wne="http://schemas.microsoft.com/office/word/2006/wordml" xmlns:wps="http://schemas.microsoft.com/office/word/2010/wordprocessingShape" mc:Ignorable="w14 w15 w16se w16cid wp14">
   <w:footnote w:type="separator" w:id="-1">
     <w:p>
       <w:pPr>
@@ -3109,7 +3207,7 @@
 </file>
 
 <file path=word/header1.xml><?xml version="1.0" encoding="utf-8"?>
-<w:hdr xmlns:wpc="http://schemas.microsoft.com/office/word/2010/wordprocessingCanvas" xmlns:mc="http://schemas.openxmlformats.org/markup-compatibility/2006" xmlns:o="urn:schemas-microsoft-com:office:office" xmlns:r="http://schemas.openxmlformats.org/officeDocument/2006/relationships" xmlns:m="http://schemas.openxmlformats.org/officeDocument/2006/math" xmlns:v="urn:schemas-microsoft-com:vml" xmlns:wp14="http://schemas.microsoft.com/office/word/2010/wordprocessingDrawing" xmlns:wp="http://schemas.openxmlformats.org/drawingml/2006/wordprocessingDrawing" xmlns:w10="urn:schemas-microsoft-com:office:word" xmlns:w="http://schemas.openxmlformats.org/wordprocessingml/2006/main" xmlns:w14="http://schemas.microsoft.com/office/word/2010/wordml" xmlns:w15="http://schemas.microsoft.com/office/word/2012/wordml" xmlns:wpg="http://schemas.microsoft.com/office/word/2010/wordprocessingGroup" xmlns:wpi="http://schemas.microsoft.com/office/word/2010/wordprocessingInk" xmlns:wne="http://schemas.microsoft.com/office/word/2006/wordml" xmlns:wps="http://schemas.microsoft.com/office/word/2010/wordprocessingShape" mc:Ignorable="w14 w15 wp14">
+<w:hdr xmlns:wpc="http://schemas.microsoft.com/office/word/2010/wordprocessingCanvas" xmlns:cx="http://schemas.microsoft.com/office/drawing/2014/chartex" xmlns:cx1="http://schemas.microsoft.com/office/drawing/2015/9/8/chartex" xmlns:cx2="http://schemas.microsoft.com/office/drawing/2015/10/21/chartex" xmlns:cx3="http://schemas.microsoft.com/office/drawing/2016/5/9/chartex" xmlns:cx4="http://schemas.microsoft.com/office/drawing/2016/5/10/chartex" xmlns:cx5="http://schemas.microsoft.com/office/drawing/2016/5/11/chartex" xmlns:cx6="http://schemas.microsoft.com/office/drawing/2016/5/12/chartex" xmlns:cx7="http://schemas.microsoft.com/office/drawing/2016/5/13/chartex" xmlns:cx8="http://schemas.microsoft.com/office/drawing/2016/5/14/chartex" xmlns:mc="http://schemas.openxmlformats.org/markup-compatibility/2006" xmlns:aink="http://schemas.microsoft.com/office/drawing/2016/ink" xmlns:am3d="http://schemas.microsoft.com/office/drawing/2017/model3d" xmlns:o="urn:schemas-microsoft-com:office:office" xmlns:r="http://schemas.openxmlformats.org/officeDocument/2006/relationships" xmlns:m="http://schemas.openxmlformats.org/officeDocument/2006/math" xmlns:v="urn:schemas-microsoft-com:vml" xmlns:wp14="http://schemas.microsoft.com/office/word/2010/wordprocessingDrawing" xmlns:wp="http://schemas.openxmlformats.org/drawingml/2006/wordprocessingDrawing" xmlns:w10="urn:schemas-microsoft-com:office:word" xmlns:w="http://schemas.openxmlformats.org/wordprocessingml/2006/main" xmlns:w14="http://schemas.microsoft.com/office/word/2010/wordml" xmlns:w15="http://schemas.microsoft.com/office/word/2012/wordml" xmlns:w16cid="http://schemas.microsoft.com/office/word/2016/wordml/cid" xmlns:w16se="http://schemas.microsoft.com/office/word/2015/wordml/symex" xmlns:wpg="http://schemas.microsoft.com/office/word/2010/wordprocessingGroup" xmlns:wpi="http://schemas.microsoft.com/office/word/2010/wordprocessingInk" xmlns:wne="http://schemas.microsoft.com/office/word/2006/wordml" xmlns:wps="http://schemas.microsoft.com/office/word/2010/wordprocessingShape" mc:Ignorable="w14 w15 w16se w16cid wp14">
   <w:p>
     <w:pPr>
       <w:pStyle w:val="Header"/>
@@ -3147,7 +3245,7 @@
 </file>
 
 <file path=word/header2.xml><?xml version="1.0" encoding="utf-8"?>
-<w:hdr xmlns:wpc="http://schemas.microsoft.com/office/word/2010/wordprocessingCanvas" xmlns:mc="http://schemas.openxmlformats.org/markup-compatibility/2006" xmlns:o="urn:schemas-microsoft-com:office:office" xmlns:r="http://schemas.openxmlformats.org/officeDocument/2006/relationships" xmlns:m="http://schemas.openxmlformats.org/officeDocument/2006/math" xmlns:v="urn:schemas-microsoft-com:vml" xmlns:wp14="http://schemas.microsoft.com/office/word/2010/wordprocessingDrawing" xmlns:wp="http://schemas.openxmlformats.org/drawingml/2006/wordprocessingDrawing" xmlns:w10="urn:schemas-microsoft-com:office:word" xmlns:w="http://schemas.openxmlformats.org/wordprocessingml/2006/main" xmlns:w14="http://schemas.microsoft.com/office/word/2010/wordml" xmlns:w15="http://schemas.microsoft.com/office/word/2012/wordml" xmlns:wpg="http://schemas.microsoft.com/office/word/2010/wordprocessingGroup" xmlns:wpi="http://schemas.microsoft.com/office/word/2010/wordprocessingInk" xmlns:wne="http://schemas.microsoft.com/office/word/2006/wordml" xmlns:wps="http://schemas.microsoft.com/office/word/2010/wordprocessingShape" mc:Ignorable="w14 w15 wp14">
+<w:hdr xmlns:wpc="http://schemas.microsoft.com/office/word/2010/wordprocessingCanvas" xmlns:cx="http://schemas.microsoft.com/office/drawing/2014/chartex" xmlns:cx1="http://schemas.microsoft.com/office/drawing/2015/9/8/chartex" xmlns:cx2="http://schemas.microsoft.com/office/drawing/2015/10/21/chartex" xmlns:cx3="http://schemas.microsoft.com/office/drawing/2016/5/9/chartex" xmlns:cx4="http://schemas.microsoft.com/office/drawing/2016/5/10/chartex" xmlns:cx5="http://schemas.microsoft.com/office/drawing/2016/5/11/chartex" xmlns:cx6="http://schemas.microsoft.com/office/drawing/2016/5/12/chartex" xmlns:cx7="http://schemas.microsoft.com/office/drawing/2016/5/13/chartex" xmlns:cx8="http://schemas.microsoft.com/office/drawing/2016/5/14/chartex" xmlns:mc="http://schemas.openxmlformats.org/markup-compatibility/2006" xmlns:aink="http://schemas.microsoft.com/office/drawing/2016/ink" xmlns:am3d="http://schemas.microsoft.com/office/drawing/2017/model3d" xmlns:o="urn:schemas-microsoft-com:office:office" xmlns:r="http://schemas.openxmlformats.org/officeDocument/2006/relationships" xmlns:m="http://schemas.openxmlformats.org/officeDocument/2006/math" xmlns:v="urn:schemas-microsoft-com:vml" xmlns:wp14="http://schemas.microsoft.com/office/word/2010/wordprocessingDrawing" xmlns:wp="http://schemas.openxmlformats.org/drawingml/2006/wordprocessingDrawing" xmlns:w10="urn:schemas-microsoft-com:office:word" xmlns:w="http://schemas.openxmlformats.org/wordprocessingml/2006/main" xmlns:w14="http://schemas.microsoft.com/office/word/2010/wordml" xmlns:w15="http://schemas.microsoft.com/office/word/2012/wordml" xmlns:w16cid="http://schemas.microsoft.com/office/word/2016/wordml/cid" xmlns:w16se="http://schemas.microsoft.com/office/word/2015/wordml/symex" xmlns:wpg="http://schemas.microsoft.com/office/word/2010/wordprocessingGroup" xmlns:wpi="http://schemas.microsoft.com/office/word/2010/wordprocessingInk" xmlns:wne="http://schemas.microsoft.com/office/word/2006/wordml" xmlns:wps="http://schemas.microsoft.com/office/word/2010/wordprocessingShape" mc:Ignorable="w14 w15 w16se w16cid wp14">
   <w:p>
     <w:pPr>
       <w:pStyle w:val="Header"/>
@@ -3190,8 +3288,8 @@
 </file>
 
 <file path=word/numbering.xml><?xml version="1.0" encoding="utf-8"?>
-<w:numbering xmlns:wpc="http://schemas.microsoft.com/office/word/2010/wordprocessingCanvas" xmlns:mc="http://schemas.openxmlformats.org/markup-compatibility/2006" xmlns:o="urn:schemas-microsoft-com:office:office" xmlns:r="http://schemas.openxmlformats.org/officeDocument/2006/relationships" xmlns:m="http://schemas.openxmlformats.org/officeDocument/2006/math" xmlns:v="urn:schemas-microsoft-com:vml" xmlns:wp14="http://schemas.microsoft.com/office/word/2010/wordprocessingDrawing" xmlns:wp="http://schemas.openxmlformats.org/drawingml/2006/wordprocessingDrawing" xmlns:w10="urn:schemas-microsoft-com:office:word" xmlns:w="http://schemas.openxmlformats.org/wordprocessingml/2006/main" xmlns:w14="http://schemas.microsoft.com/office/word/2010/wordml" xmlns:w15="http://schemas.microsoft.com/office/word/2012/wordml" xmlns:wpg="http://schemas.microsoft.com/office/word/2010/wordprocessingGroup" xmlns:wpi="http://schemas.microsoft.com/office/word/2010/wordprocessingInk" xmlns:wne="http://schemas.microsoft.com/office/word/2006/wordml" xmlns:wps="http://schemas.microsoft.com/office/word/2010/wordprocessingShape" mc:Ignorable="w14 w15 wp14">
-  <w:abstractNum w:abstractNumId="0">
+<w:numbering xmlns:wpc="http://schemas.microsoft.com/office/word/2010/wordprocessingCanvas" xmlns:cx="http://schemas.microsoft.com/office/drawing/2014/chartex" xmlns:cx1="http://schemas.microsoft.com/office/drawing/2015/9/8/chartex" xmlns:cx2="http://schemas.microsoft.com/office/drawing/2015/10/21/chartex" xmlns:cx3="http://schemas.microsoft.com/office/drawing/2016/5/9/chartex" xmlns:cx4="http://schemas.microsoft.com/office/drawing/2016/5/10/chartex" xmlns:cx5="http://schemas.microsoft.com/office/drawing/2016/5/11/chartex" xmlns:cx6="http://schemas.microsoft.com/office/drawing/2016/5/12/chartex" xmlns:cx7="http://schemas.microsoft.com/office/drawing/2016/5/13/chartex" xmlns:cx8="http://schemas.microsoft.com/office/drawing/2016/5/14/chartex" xmlns:mc="http://schemas.openxmlformats.org/markup-compatibility/2006" xmlns:aink="http://schemas.microsoft.com/office/drawing/2016/ink" xmlns:am3d="http://schemas.microsoft.com/office/drawing/2017/model3d" xmlns:o="urn:schemas-microsoft-com:office:office" xmlns:r="http://schemas.openxmlformats.org/officeDocument/2006/relationships" xmlns:m="http://schemas.openxmlformats.org/officeDocument/2006/math" xmlns:v="urn:schemas-microsoft-com:vml" xmlns:wp14="http://schemas.microsoft.com/office/word/2010/wordprocessingDrawing" xmlns:wp="http://schemas.openxmlformats.org/drawingml/2006/wordprocessingDrawing" xmlns:w10="urn:schemas-microsoft-com:office:word" xmlns:w="http://schemas.openxmlformats.org/wordprocessingml/2006/main" xmlns:w14="http://schemas.microsoft.com/office/word/2010/wordml" xmlns:w15="http://schemas.microsoft.com/office/word/2012/wordml" xmlns:w16cid="http://schemas.microsoft.com/office/word/2016/wordml/cid" xmlns:w16se="http://schemas.microsoft.com/office/word/2015/wordml/symex" xmlns:wpg="http://schemas.microsoft.com/office/word/2010/wordprocessingGroup" xmlns:wpi="http://schemas.microsoft.com/office/word/2010/wordprocessingInk" xmlns:wne="http://schemas.microsoft.com/office/word/2006/wordml" xmlns:wps="http://schemas.microsoft.com/office/word/2010/wordprocessingShape" mc:Ignorable="w14 w15 w16se w16cid wp14">
+  <w:abstractNum w:abstractNumId="0" w15:restartNumberingAfterBreak="0">
     <w:nsid w:val="0466726E"/>
     <w:multiLevelType w:val="multilevel"/>
     <w:tmpl w:val="2F5A1786"/>
@@ -3321,7 +3419,7 @@
 </file>
 
 <file path=word/styles.xml><?xml version="1.0" encoding="utf-8"?>
-<w:styles xmlns:mc="http://schemas.openxmlformats.org/markup-compatibility/2006" xmlns:r="http://schemas.openxmlformats.org/officeDocument/2006/relationships" xmlns:w="http://schemas.openxmlformats.org/wordprocessingml/2006/main" xmlns:w14="http://schemas.microsoft.com/office/word/2010/wordml" xmlns:w15="http://schemas.microsoft.com/office/word/2012/wordml" mc:Ignorable="w14 w15">
+<w:styles xmlns:mc="http://schemas.openxmlformats.org/markup-compatibility/2006" xmlns:r="http://schemas.openxmlformats.org/officeDocument/2006/relationships" xmlns:w="http://schemas.openxmlformats.org/wordprocessingml/2006/main" xmlns:w14="http://schemas.microsoft.com/office/word/2010/wordml" xmlns:w15="http://schemas.microsoft.com/office/word/2012/wordml" xmlns:w16cid="http://schemas.microsoft.com/office/word/2016/wordml/cid" xmlns:w16se="http://schemas.microsoft.com/office/word/2015/wordml/symex" mc:Ignorable="w14 w15 w16se w16cid">
   <w:docDefaults>
     <w:rPrDefault>
       <w:rPr>
@@ -3337,7 +3435,7 @@
       </w:pPr>
     </w:pPrDefault>
   </w:docDefaults>
-  <w:latentStyles w:defLockedState="0" w:defUIPriority="99" w:defSemiHidden="0" w:defUnhideWhenUsed="0" w:defQFormat="0" w:count="371">
+  <w:latentStyles w:defLockedState="0" w:defUIPriority="99" w:defSemiHidden="0" w:defUnhideWhenUsed="0" w:defQFormat="0" w:count="375">
     <w:lsdException w:name="Normal" w:uiPriority="0" w:qFormat="1"/>
     <w:lsdException w:name="heading 1" w:uiPriority="9" w:qFormat="1"/>
     <w:lsdException w:name="heading 2" w:semiHidden="1" w:uiPriority="9" w:unhideWhenUsed="1" w:qFormat="1"/>
@@ -3443,7 +3541,6 @@
     <w:lsdException w:name="HTML Sample" w:semiHidden="1" w:unhideWhenUsed="1"/>
     <w:lsdException w:name="HTML Typewriter" w:semiHidden="1" w:unhideWhenUsed="1"/>
     <w:lsdException w:name="HTML Variable" w:semiHidden="1" w:unhideWhenUsed="1"/>
-    <w:lsdException w:name="Normal Table" w:semiHidden="1" w:unhideWhenUsed="1"/>
     <w:lsdException w:name="annotation subject" w:semiHidden="1" w:unhideWhenUsed="1"/>
     <w:lsdException w:name="No List" w:semiHidden="1" w:unhideWhenUsed="1"/>
     <w:lsdException w:name="Outline List 1" w:semiHidden="1" w:unhideWhenUsed="1"/>
@@ -3487,10 +3584,8 @@
     <w:lsdException w:name="Table Elegant" w:semiHidden="1" w:unhideWhenUsed="1"/>
     <w:lsdException w:name="Table Professional" w:semiHidden="1" w:unhideWhenUsed="1"/>
     <w:lsdException w:name="Table Subtle 1" w:semiHidden="1" w:unhideWhenUsed="1"/>
-    <w:lsdException w:name="Table Subtle 2" w:semiHidden="1" w:unhideWhenUsed="1"/>
     <w:lsdException w:name="Table Web 1" w:semiHidden="1" w:unhideWhenUsed="1"/>
     <w:lsdException w:name="Table Web 2" w:semiHidden="1" w:unhideWhenUsed="1"/>
-    <w:lsdException w:name="Table Web 3" w:semiHidden="1" w:unhideWhenUsed="1"/>
     <w:lsdException w:name="Balloon Text" w:semiHidden="1" w:unhideWhenUsed="1"/>
     <w:lsdException w:name="Table Grid" w:uiPriority="39"/>
     <w:lsdException w:name="Table Theme" w:semiHidden="1" w:unhideWhenUsed="1"/>
@@ -3709,6 +3804,10 @@
     <w:lsdException w:name="List Table 5 Dark Accent 6" w:uiPriority="50"/>
     <w:lsdException w:name="List Table 6 Colorful Accent 6" w:uiPriority="51"/>
     <w:lsdException w:name="List Table 7 Colorful Accent 6" w:uiPriority="52"/>
+    <w:lsdException w:name="Mention" w:semiHidden="1" w:unhideWhenUsed="1"/>
+    <w:lsdException w:name="Smart Hyperlink" w:semiHidden="1" w:unhideWhenUsed="1"/>
+    <w:lsdException w:name="Hashtag" w:semiHidden="1" w:unhideWhenUsed="1"/>
+    <w:lsdException w:name="Unresolved Mention" w:semiHidden="1" w:unhideWhenUsed="1"/>
   </w:latentStyles>
   <w:style w:type="paragraph" w:default="1" w:styleId="Normal">
     <w:name w:val="Normal"/>
@@ -4035,7 +4134,6 @@
     <w:tblPr>
       <w:tblStyleRowBandSize w:val="1"/>
       <w:tblStyleColBandSize w:val="1"/>
-      <w:tblInd w:w="0" w:type="dxa"/>
       <w:tblBorders>
         <w:top w:val="single" w:sz="4" w:space="0" w:color="C5E0B3" w:themeColor="accent6" w:themeTint="66"/>
         <w:left w:val="single" w:sz="4" w:space="0" w:color="C5E0B3" w:themeColor="accent6" w:themeTint="66"/>
@@ -4044,12 +4142,6 @@
         <w:insideH w:val="single" w:sz="4" w:space="0" w:color="C5E0B3" w:themeColor="accent6" w:themeTint="66"/>
         <w:insideV w:val="single" w:sz="4" w:space="0" w:color="C5E0B3" w:themeColor="accent6" w:themeTint="66"/>
       </w:tblBorders>
-      <w:tblCellMar>
-        <w:top w:w="0" w:type="dxa"/>
-        <w:left w:w="108" w:type="dxa"/>
-        <w:bottom w:w="0" w:type="dxa"/>
-        <w:right w:w="108" w:type="dxa"/>
-      </w:tblCellMar>
     </w:tblPr>
     <w:tblStylePr w:type="firstRow">
       <w:rPr>
@@ -4581,7 +4673,7 @@
 </file>
 
 <file path=customXml/itemProps1.xml><?xml version="1.0" encoding="utf-8"?>
-<ds:datastoreItem xmlns:ds="http://schemas.openxmlformats.org/officeDocument/2006/customXml" ds:itemID="{B6EAC76B-2AFE-46F3-BA03-12C2CE10A837}">
+<ds:datastoreItem xmlns:ds="http://schemas.openxmlformats.org/officeDocument/2006/customXml" ds:itemID="{393F7FEC-E10C-4B49-A7D0-A63FB39FB630}">
   <ds:schemaRefs>
     <ds:schemaRef ds:uri="http://schemas.openxmlformats.org/officeDocument/2006/bibliography"/>
   </ds:schemaRefs>

</xml_diff>